<commit_message>
Change test plan, add tools and release notes
</commit_message>
<xml_diff>
--- a/RUP/Release Notes.docx
+++ b/RUP/Release Notes.docx
@@ -392,49 +392,1124 @@
     </w:p>
     <w:p>
       <w:pPr>
+        <w:pStyle w:val="10"/>
+        <w:tabs>
+          <w:tab w:val="left" w:pos="432"/>
+        </w:tabs>
+        <w:rPr>
+          <w:rFonts w:asciiTheme="minorHAnsi" w:eastAsiaTheme="minorEastAsia" w:hAnsiTheme="minorHAnsi" w:cstheme="minorBidi"/>
+          <w:noProof/>
+          <w:sz w:val="22"/>
+          <w:szCs w:val="22"/>
+          <w:lang w:eastAsia="ru-RU"/>
+        </w:rPr>
+      </w:pPr>
+      <w:r>
+        <w:fldChar w:fldCharType="begin"/>
+      </w:r>
+      <w:r>
+        <w:instrText>TOC</w:instrText>
+      </w:r>
+      <w:r>
+        <w:instrText xml:space="preserve"> \</w:instrText>
+      </w:r>
+      <w:r>
+        <w:instrText>o</w:instrText>
+      </w:r>
+      <w:r>
+        <w:instrText xml:space="preserve"> "1-3" </w:instrText>
+      </w:r>
+      <w:r>
+        <w:fldChar w:fldCharType="separate"/>
+      </w:r>
+      <w:r>
+        <w:rPr>
+          <w:noProof/>
+        </w:rPr>
+        <w:t>1.</w:t>
+      </w:r>
+      <w:r>
+        <w:rPr>
+          <w:rFonts w:asciiTheme="minorHAnsi" w:eastAsiaTheme="minorEastAsia" w:hAnsiTheme="minorHAnsi" w:cstheme="minorBidi"/>
+          <w:noProof/>
+          <w:sz w:val="22"/>
+          <w:szCs w:val="22"/>
+          <w:lang w:eastAsia="ru-RU"/>
+        </w:rPr>
+        <w:tab/>
+      </w:r>
+      <w:r>
+        <w:rPr>
+          <w:noProof/>
+        </w:rPr>
+        <w:t>Introduction</w:t>
+      </w:r>
+      <w:r>
+        <w:rPr>
+          <w:noProof/>
+        </w:rPr>
+        <w:tab/>
+      </w:r>
+      <w:r>
+        <w:rPr>
+          <w:noProof/>
+        </w:rPr>
+        <w:fldChar w:fldCharType="begin"/>
+      </w:r>
+      <w:r>
+        <w:rPr>
+          <w:noProof/>
+        </w:rPr>
+        <w:instrText xml:space="preserve"> PAGEREF _Toc391344292 \h </w:instrText>
+      </w:r>
+      <w:r>
+        <w:rPr>
+          <w:noProof/>
+        </w:rPr>
+      </w:r>
+      <w:r>
+        <w:rPr>
+          <w:noProof/>
+        </w:rPr>
+        <w:fldChar w:fldCharType="separate"/>
+      </w:r>
+      <w:r>
+        <w:rPr>
+          <w:noProof/>
+        </w:rPr>
+        <w:t>4</w:t>
+      </w:r>
+      <w:r>
+        <w:rPr>
+          <w:noProof/>
+        </w:rPr>
+        <w:fldChar w:fldCharType="end"/>
+      </w:r>
+    </w:p>
+    <w:p>
+      <w:pPr>
+        <w:pStyle w:val="20"/>
+        <w:tabs>
+          <w:tab w:val="left" w:pos="1000"/>
+        </w:tabs>
+        <w:rPr>
+          <w:rFonts w:asciiTheme="minorHAnsi" w:eastAsiaTheme="minorEastAsia" w:hAnsiTheme="minorHAnsi" w:cstheme="minorBidi"/>
+          <w:noProof/>
+          <w:sz w:val="22"/>
+          <w:szCs w:val="22"/>
+          <w:lang w:eastAsia="ru-RU"/>
+        </w:rPr>
+      </w:pPr>
+      <w:r>
+        <w:rPr>
+          <w:noProof/>
+        </w:rPr>
+        <w:t>1.1</w:t>
+      </w:r>
+      <w:r>
+        <w:rPr>
+          <w:rFonts w:asciiTheme="minorHAnsi" w:eastAsiaTheme="minorEastAsia" w:hAnsiTheme="minorHAnsi" w:cstheme="minorBidi"/>
+          <w:noProof/>
+          <w:sz w:val="22"/>
+          <w:szCs w:val="22"/>
+          <w:lang w:eastAsia="ru-RU"/>
+        </w:rPr>
+        <w:tab/>
+      </w:r>
+      <w:r>
+        <w:rPr>
+          <w:noProof/>
+        </w:rPr>
+        <w:t>Disclaimer of warranty</w:t>
+      </w:r>
+      <w:r>
+        <w:rPr>
+          <w:noProof/>
+        </w:rPr>
+        <w:tab/>
+      </w:r>
+      <w:r>
+        <w:rPr>
+          <w:noProof/>
+        </w:rPr>
+        <w:fldChar w:fldCharType="begin"/>
+      </w:r>
+      <w:r>
+        <w:rPr>
+          <w:noProof/>
+        </w:rPr>
+        <w:instrText xml:space="preserve"> PAGEREF _Toc391344293 \h </w:instrText>
+      </w:r>
+      <w:r>
+        <w:rPr>
+          <w:noProof/>
+        </w:rPr>
+      </w:r>
+      <w:r>
+        <w:rPr>
+          <w:noProof/>
+        </w:rPr>
+        <w:fldChar w:fldCharType="separate"/>
+      </w:r>
+      <w:r>
+        <w:rPr>
+          <w:noProof/>
+        </w:rPr>
+        <w:t>4</w:t>
+      </w:r>
+      <w:r>
+        <w:rPr>
+          <w:noProof/>
+        </w:rPr>
+        <w:fldChar w:fldCharType="end"/>
+      </w:r>
+    </w:p>
+    <w:p>
+      <w:pPr>
+        <w:pStyle w:val="20"/>
+        <w:tabs>
+          <w:tab w:val="left" w:pos="1000"/>
+        </w:tabs>
+        <w:rPr>
+          <w:rFonts w:asciiTheme="minorHAnsi" w:eastAsiaTheme="minorEastAsia" w:hAnsiTheme="minorHAnsi" w:cstheme="minorBidi"/>
+          <w:noProof/>
+          <w:sz w:val="22"/>
+          <w:szCs w:val="22"/>
+          <w:lang w:eastAsia="ru-RU"/>
+        </w:rPr>
+      </w:pPr>
+      <w:r>
+        <w:rPr>
+          <w:noProof/>
+        </w:rPr>
+        <w:t>1.2</w:t>
+      </w:r>
+      <w:r>
+        <w:rPr>
+          <w:rFonts w:asciiTheme="minorHAnsi" w:eastAsiaTheme="minorEastAsia" w:hAnsiTheme="minorHAnsi" w:cstheme="minorBidi"/>
+          <w:noProof/>
+          <w:sz w:val="22"/>
+          <w:szCs w:val="22"/>
+          <w:lang w:eastAsia="ru-RU"/>
+        </w:rPr>
+        <w:tab/>
+      </w:r>
+      <w:r>
+        <w:rPr>
+          <w:noProof/>
+        </w:rPr>
+        <w:t>Purpose</w:t>
+      </w:r>
+      <w:r>
+        <w:rPr>
+          <w:noProof/>
+        </w:rPr>
+        <w:tab/>
+      </w:r>
+      <w:r>
+        <w:rPr>
+          <w:noProof/>
+        </w:rPr>
+        <w:fldChar w:fldCharType="begin"/>
+      </w:r>
+      <w:r>
+        <w:rPr>
+          <w:noProof/>
+        </w:rPr>
+        <w:instrText xml:space="preserve"> PAGEREF _Toc391344294 \h </w:instrText>
+      </w:r>
+      <w:r>
+        <w:rPr>
+          <w:noProof/>
+        </w:rPr>
+      </w:r>
+      <w:r>
+        <w:rPr>
+          <w:noProof/>
+        </w:rPr>
+        <w:fldChar w:fldCharType="separate"/>
+      </w:r>
+      <w:r>
+        <w:rPr>
+          <w:noProof/>
+        </w:rPr>
+        <w:t>4</w:t>
+      </w:r>
+      <w:r>
+        <w:rPr>
+          <w:noProof/>
+        </w:rPr>
+        <w:fldChar w:fldCharType="end"/>
+      </w:r>
+    </w:p>
+    <w:p>
+      <w:pPr>
+        <w:pStyle w:val="20"/>
+        <w:tabs>
+          <w:tab w:val="left" w:pos="1000"/>
+        </w:tabs>
+        <w:rPr>
+          <w:rFonts w:asciiTheme="minorHAnsi" w:eastAsiaTheme="minorEastAsia" w:hAnsiTheme="minorHAnsi" w:cstheme="minorBidi"/>
+          <w:noProof/>
+          <w:sz w:val="22"/>
+          <w:szCs w:val="22"/>
+          <w:lang w:eastAsia="ru-RU"/>
+        </w:rPr>
+      </w:pPr>
+      <w:r>
+        <w:rPr>
+          <w:noProof/>
+        </w:rPr>
+        <w:t>1.3</w:t>
+      </w:r>
+      <w:r>
+        <w:rPr>
+          <w:rFonts w:asciiTheme="minorHAnsi" w:eastAsiaTheme="minorEastAsia" w:hAnsiTheme="minorHAnsi" w:cstheme="minorBidi"/>
+          <w:noProof/>
+          <w:sz w:val="22"/>
+          <w:szCs w:val="22"/>
+          <w:lang w:eastAsia="ru-RU"/>
+        </w:rPr>
+        <w:tab/>
+      </w:r>
+      <w:r>
+        <w:rPr>
+          <w:noProof/>
+        </w:rPr>
+        <w:t>Scope</w:t>
+      </w:r>
+      <w:r>
+        <w:rPr>
+          <w:noProof/>
+        </w:rPr>
+        <w:tab/>
+      </w:r>
+      <w:r>
+        <w:rPr>
+          <w:noProof/>
+        </w:rPr>
+        <w:fldChar w:fldCharType="begin"/>
+      </w:r>
+      <w:r>
+        <w:rPr>
+          <w:noProof/>
+        </w:rPr>
+        <w:instrText xml:space="preserve"> PAGEREF _Toc391344295 \h </w:instrText>
+      </w:r>
+      <w:r>
+        <w:rPr>
+          <w:noProof/>
+        </w:rPr>
+      </w:r>
+      <w:r>
+        <w:rPr>
+          <w:noProof/>
+        </w:rPr>
+        <w:fldChar w:fldCharType="separate"/>
+      </w:r>
+      <w:r>
+        <w:rPr>
+          <w:noProof/>
+        </w:rPr>
+        <w:t>4</w:t>
+      </w:r>
+      <w:r>
+        <w:rPr>
+          <w:noProof/>
+        </w:rPr>
+        <w:fldChar w:fldCharType="end"/>
+      </w:r>
+    </w:p>
+    <w:p>
+      <w:pPr>
+        <w:pStyle w:val="20"/>
+        <w:tabs>
+          <w:tab w:val="left" w:pos="1000"/>
+        </w:tabs>
+        <w:rPr>
+          <w:rFonts w:asciiTheme="minorHAnsi" w:eastAsiaTheme="minorEastAsia" w:hAnsiTheme="minorHAnsi" w:cstheme="minorBidi"/>
+          <w:noProof/>
+          <w:sz w:val="22"/>
+          <w:szCs w:val="22"/>
+          <w:lang w:eastAsia="ru-RU"/>
+        </w:rPr>
+      </w:pPr>
+      <w:r>
+        <w:rPr>
+          <w:noProof/>
+        </w:rPr>
+        <w:t>1.4</w:t>
+      </w:r>
+      <w:r>
+        <w:rPr>
+          <w:rFonts w:asciiTheme="minorHAnsi" w:eastAsiaTheme="minorEastAsia" w:hAnsiTheme="minorHAnsi" w:cstheme="minorBidi"/>
+          <w:noProof/>
+          <w:sz w:val="22"/>
+          <w:szCs w:val="22"/>
+          <w:lang w:eastAsia="ru-RU"/>
+        </w:rPr>
+        <w:tab/>
+      </w:r>
+      <w:r>
+        <w:rPr>
+          <w:noProof/>
+        </w:rPr>
+        <w:t>Definitions, Acronyms and Abbreviations</w:t>
+      </w:r>
+      <w:r>
+        <w:rPr>
+          <w:noProof/>
+        </w:rPr>
+        <w:tab/>
+      </w:r>
+      <w:r>
+        <w:rPr>
+          <w:noProof/>
+        </w:rPr>
+        <w:fldChar w:fldCharType="begin"/>
+      </w:r>
+      <w:r>
+        <w:rPr>
+          <w:noProof/>
+        </w:rPr>
+        <w:instrText xml:space="preserve"> PAGEREF _Toc391344296 \h </w:instrText>
+      </w:r>
+      <w:r>
+        <w:rPr>
+          <w:noProof/>
+        </w:rPr>
+      </w:r>
+      <w:r>
+        <w:rPr>
+          <w:noProof/>
+        </w:rPr>
+        <w:fldChar w:fldCharType="separate"/>
+      </w:r>
+      <w:r>
+        <w:rPr>
+          <w:noProof/>
+        </w:rPr>
+        <w:t>4</w:t>
+      </w:r>
+      <w:r>
+        <w:rPr>
+          <w:noProof/>
+        </w:rPr>
+        <w:fldChar w:fldCharType="end"/>
+      </w:r>
+    </w:p>
+    <w:p>
+      <w:pPr>
+        <w:pStyle w:val="20"/>
+        <w:tabs>
+          <w:tab w:val="left" w:pos="1000"/>
+        </w:tabs>
+        <w:rPr>
+          <w:rFonts w:asciiTheme="minorHAnsi" w:eastAsiaTheme="minorEastAsia" w:hAnsiTheme="minorHAnsi" w:cstheme="minorBidi"/>
+          <w:noProof/>
+          <w:sz w:val="22"/>
+          <w:szCs w:val="22"/>
+          <w:lang w:eastAsia="ru-RU"/>
+        </w:rPr>
+      </w:pPr>
+      <w:r>
+        <w:rPr>
+          <w:noProof/>
+        </w:rPr>
+        <w:t>1.5</w:t>
+      </w:r>
+      <w:r>
+        <w:rPr>
+          <w:rFonts w:asciiTheme="minorHAnsi" w:eastAsiaTheme="minorEastAsia" w:hAnsiTheme="minorHAnsi" w:cstheme="minorBidi"/>
+          <w:noProof/>
+          <w:sz w:val="22"/>
+          <w:szCs w:val="22"/>
+          <w:lang w:eastAsia="ru-RU"/>
+        </w:rPr>
+        <w:tab/>
+      </w:r>
+      <w:r>
+        <w:rPr>
+          <w:noProof/>
+        </w:rPr>
+        <w:t>References</w:t>
+      </w:r>
+      <w:r>
+        <w:rPr>
+          <w:noProof/>
+        </w:rPr>
+        <w:tab/>
+      </w:r>
+      <w:r>
+        <w:rPr>
+          <w:noProof/>
+        </w:rPr>
+        <w:fldChar w:fldCharType="begin"/>
+      </w:r>
+      <w:r>
+        <w:rPr>
+          <w:noProof/>
+        </w:rPr>
+        <w:instrText xml:space="preserve"> PAGEREF _Toc391344297 \h </w:instrText>
+      </w:r>
+      <w:r>
+        <w:rPr>
+          <w:noProof/>
+        </w:rPr>
+      </w:r>
+      <w:r>
+        <w:rPr>
+          <w:noProof/>
+        </w:rPr>
+        <w:fldChar w:fldCharType="separate"/>
+      </w:r>
+      <w:r>
+        <w:rPr>
+          <w:noProof/>
+        </w:rPr>
+        <w:t>4</w:t>
+      </w:r>
+      <w:r>
+        <w:rPr>
+          <w:noProof/>
+        </w:rPr>
+        <w:fldChar w:fldCharType="end"/>
+      </w:r>
+    </w:p>
+    <w:p>
+      <w:pPr>
+        <w:pStyle w:val="20"/>
+        <w:tabs>
+          <w:tab w:val="left" w:pos="1000"/>
+        </w:tabs>
+        <w:rPr>
+          <w:rFonts w:asciiTheme="minorHAnsi" w:eastAsiaTheme="minorEastAsia" w:hAnsiTheme="minorHAnsi" w:cstheme="minorBidi"/>
+          <w:noProof/>
+          <w:sz w:val="22"/>
+          <w:szCs w:val="22"/>
+          <w:lang w:eastAsia="ru-RU"/>
+        </w:rPr>
+      </w:pPr>
+      <w:r>
+        <w:rPr>
+          <w:noProof/>
+        </w:rPr>
+        <w:t>1.6</w:t>
+      </w:r>
+      <w:r>
+        <w:rPr>
+          <w:rFonts w:asciiTheme="minorHAnsi" w:eastAsiaTheme="minorEastAsia" w:hAnsiTheme="minorHAnsi" w:cstheme="minorBidi"/>
+          <w:noProof/>
+          <w:sz w:val="22"/>
+          <w:szCs w:val="22"/>
+          <w:lang w:eastAsia="ru-RU"/>
+        </w:rPr>
+        <w:tab/>
+      </w:r>
+      <w:r>
+        <w:rPr>
+          <w:noProof/>
+        </w:rPr>
+        <w:t>Overview</w:t>
+      </w:r>
+      <w:r>
+        <w:rPr>
+          <w:noProof/>
+        </w:rPr>
+        <w:tab/>
+      </w:r>
+      <w:r>
+        <w:rPr>
+          <w:noProof/>
+        </w:rPr>
+        <w:fldChar w:fldCharType="begin"/>
+      </w:r>
+      <w:r>
+        <w:rPr>
+          <w:noProof/>
+        </w:rPr>
+        <w:instrText xml:space="preserve"> PAGEREF _Toc391344298 \h </w:instrText>
+      </w:r>
+      <w:r>
+        <w:rPr>
+          <w:noProof/>
+        </w:rPr>
+      </w:r>
+      <w:r>
+        <w:rPr>
+          <w:noProof/>
+        </w:rPr>
+        <w:fldChar w:fldCharType="separate"/>
+      </w:r>
+      <w:r>
+        <w:rPr>
+          <w:noProof/>
+        </w:rPr>
+        <w:t>4</w:t>
+      </w:r>
+      <w:r>
+        <w:rPr>
+          <w:noProof/>
+        </w:rPr>
+        <w:fldChar w:fldCharType="end"/>
+      </w:r>
+    </w:p>
+    <w:p>
+      <w:pPr>
+        <w:pStyle w:val="10"/>
+        <w:tabs>
+          <w:tab w:val="left" w:pos="432"/>
+        </w:tabs>
+        <w:rPr>
+          <w:rFonts w:asciiTheme="minorHAnsi" w:eastAsiaTheme="minorEastAsia" w:hAnsiTheme="minorHAnsi" w:cstheme="minorBidi"/>
+          <w:noProof/>
+          <w:sz w:val="22"/>
+          <w:szCs w:val="22"/>
+          <w:lang w:eastAsia="ru-RU"/>
+        </w:rPr>
+      </w:pPr>
+      <w:r>
+        <w:rPr>
+          <w:noProof/>
+        </w:rPr>
+        <w:t>2.</w:t>
+      </w:r>
+      <w:r>
+        <w:rPr>
+          <w:rFonts w:asciiTheme="minorHAnsi" w:eastAsiaTheme="minorEastAsia" w:hAnsiTheme="minorHAnsi" w:cstheme="minorBidi"/>
+          <w:noProof/>
+          <w:sz w:val="22"/>
+          <w:szCs w:val="22"/>
+          <w:lang w:eastAsia="ru-RU"/>
+        </w:rPr>
+        <w:tab/>
+      </w:r>
+      <w:r>
+        <w:rPr>
+          <w:noProof/>
+        </w:rPr>
+        <w:t>About This Release</w:t>
+      </w:r>
+      <w:r>
+        <w:rPr>
+          <w:noProof/>
+        </w:rPr>
+        <w:tab/>
+      </w:r>
+      <w:r>
+        <w:rPr>
+          <w:noProof/>
+        </w:rPr>
+        <w:fldChar w:fldCharType="begin"/>
+      </w:r>
+      <w:r>
+        <w:rPr>
+          <w:noProof/>
+        </w:rPr>
+        <w:instrText xml:space="preserve"> PAGEREF _Toc391344299 \h </w:instrText>
+      </w:r>
+      <w:r>
+        <w:rPr>
+          <w:noProof/>
+        </w:rPr>
+      </w:r>
+      <w:r>
+        <w:rPr>
+          <w:noProof/>
+        </w:rPr>
+        <w:fldChar w:fldCharType="separate"/>
+      </w:r>
+      <w:r>
+        <w:rPr>
+          <w:noProof/>
+        </w:rPr>
+        <w:t>4</w:t>
+      </w:r>
+      <w:r>
+        <w:rPr>
+          <w:noProof/>
+        </w:rPr>
+        <w:fldChar w:fldCharType="end"/>
+      </w:r>
+    </w:p>
+    <w:p>
+      <w:pPr>
+        <w:pStyle w:val="10"/>
+        <w:tabs>
+          <w:tab w:val="left" w:pos="432"/>
+        </w:tabs>
+        <w:rPr>
+          <w:rFonts w:asciiTheme="minorHAnsi" w:eastAsiaTheme="minorEastAsia" w:hAnsiTheme="minorHAnsi" w:cstheme="minorBidi"/>
+          <w:noProof/>
+          <w:sz w:val="22"/>
+          <w:szCs w:val="22"/>
+          <w:lang w:eastAsia="ru-RU"/>
+        </w:rPr>
+      </w:pPr>
+      <w:r>
+        <w:rPr>
+          <w:noProof/>
+        </w:rPr>
+        <w:t>3.</w:t>
+      </w:r>
+      <w:r>
+        <w:rPr>
+          <w:rFonts w:asciiTheme="minorHAnsi" w:eastAsiaTheme="minorEastAsia" w:hAnsiTheme="minorHAnsi" w:cstheme="minorBidi"/>
+          <w:noProof/>
+          <w:sz w:val="22"/>
+          <w:szCs w:val="22"/>
+          <w:lang w:eastAsia="ru-RU"/>
+        </w:rPr>
+        <w:tab/>
+      </w:r>
+      <w:r>
+        <w:rPr>
+          <w:noProof/>
+        </w:rPr>
+        <w:t>Compatible Products</w:t>
+      </w:r>
+      <w:r>
+        <w:rPr>
+          <w:noProof/>
+        </w:rPr>
+        <w:tab/>
+      </w:r>
+      <w:r>
+        <w:rPr>
+          <w:noProof/>
+        </w:rPr>
+        <w:fldChar w:fldCharType="begin"/>
+      </w:r>
+      <w:r>
+        <w:rPr>
+          <w:noProof/>
+        </w:rPr>
+        <w:instrText xml:space="preserve"> PAGEREF _Toc391344300 \h </w:instrText>
+      </w:r>
+      <w:r>
+        <w:rPr>
+          <w:noProof/>
+        </w:rPr>
+      </w:r>
+      <w:r>
+        <w:rPr>
+          <w:noProof/>
+        </w:rPr>
+        <w:fldChar w:fldCharType="separate"/>
+      </w:r>
+      <w:r>
+        <w:rPr>
+          <w:noProof/>
+        </w:rPr>
+        <w:t>4</w:t>
+      </w:r>
+      <w:r>
+        <w:rPr>
+          <w:noProof/>
+        </w:rPr>
+        <w:fldChar w:fldCharType="end"/>
+      </w:r>
+    </w:p>
+    <w:p>
+      <w:pPr>
+        <w:pStyle w:val="10"/>
+        <w:tabs>
+          <w:tab w:val="left" w:pos="432"/>
+        </w:tabs>
+        <w:rPr>
+          <w:rFonts w:asciiTheme="minorHAnsi" w:eastAsiaTheme="minorEastAsia" w:hAnsiTheme="minorHAnsi" w:cstheme="minorBidi"/>
+          <w:noProof/>
+          <w:sz w:val="22"/>
+          <w:szCs w:val="22"/>
+          <w:lang w:eastAsia="ru-RU"/>
+        </w:rPr>
+      </w:pPr>
+      <w:r>
+        <w:rPr>
+          <w:noProof/>
+        </w:rPr>
+        <w:t>4.</w:t>
+      </w:r>
+      <w:r>
+        <w:rPr>
+          <w:rFonts w:asciiTheme="minorHAnsi" w:eastAsiaTheme="minorEastAsia" w:hAnsiTheme="minorHAnsi" w:cstheme="minorBidi"/>
+          <w:noProof/>
+          <w:sz w:val="22"/>
+          <w:szCs w:val="22"/>
+          <w:lang w:eastAsia="ru-RU"/>
+        </w:rPr>
+        <w:tab/>
+      </w:r>
+      <w:r>
+        <w:rPr>
+          <w:noProof/>
+        </w:rPr>
+        <w:t>Upgrading</w:t>
+      </w:r>
+      <w:r>
+        <w:rPr>
+          <w:noProof/>
+        </w:rPr>
+        <w:tab/>
+      </w:r>
+      <w:r>
+        <w:rPr>
+          <w:noProof/>
+        </w:rPr>
+        <w:fldChar w:fldCharType="begin"/>
+      </w:r>
+      <w:r>
+        <w:rPr>
+          <w:noProof/>
+        </w:rPr>
+        <w:instrText xml:space="preserve"> PAGEREF _Toc391344301 \h </w:instrText>
+      </w:r>
+      <w:r>
+        <w:rPr>
+          <w:noProof/>
+        </w:rPr>
+      </w:r>
+      <w:r>
+        <w:rPr>
+          <w:noProof/>
+        </w:rPr>
+        <w:fldChar w:fldCharType="separate"/>
+      </w:r>
+      <w:r>
+        <w:rPr>
+          <w:noProof/>
+        </w:rPr>
+        <w:t>4</w:t>
+      </w:r>
+      <w:r>
+        <w:rPr>
+          <w:noProof/>
+        </w:rPr>
+        <w:fldChar w:fldCharType="end"/>
+      </w:r>
+    </w:p>
+    <w:p>
+      <w:pPr>
+        <w:pStyle w:val="10"/>
+        <w:tabs>
+          <w:tab w:val="left" w:pos="432"/>
+        </w:tabs>
+        <w:rPr>
+          <w:rFonts w:asciiTheme="minorHAnsi" w:eastAsiaTheme="minorEastAsia" w:hAnsiTheme="minorHAnsi" w:cstheme="minorBidi"/>
+          <w:noProof/>
+          <w:sz w:val="22"/>
+          <w:szCs w:val="22"/>
+          <w:lang w:eastAsia="ru-RU"/>
+        </w:rPr>
+      </w:pPr>
+      <w:r>
+        <w:rPr>
+          <w:noProof/>
+        </w:rPr>
+        <w:t>5.</w:t>
+      </w:r>
+      <w:r>
+        <w:rPr>
+          <w:rFonts w:asciiTheme="minorHAnsi" w:eastAsiaTheme="minorEastAsia" w:hAnsiTheme="minorHAnsi" w:cstheme="minorBidi"/>
+          <w:noProof/>
+          <w:sz w:val="22"/>
+          <w:szCs w:val="22"/>
+          <w:lang w:eastAsia="ru-RU"/>
+        </w:rPr>
+        <w:tab/>
+      </w:r>
+      <w:r>
+        <w:rPr>
+          <w:noProof/>
+        </w:rPr>
+        <w:t>New Features</w:t>
+      </w:r>
+      <w:r>
+        <w:rPr>
+          <w:noProof/>
+        </w:rPr>
+        <w:tab/>
+      </w:r>
+      <w:r>
+        <w:rPr>
+          <w:noProof/>
+        </w:rPr>
+        <w:fldChar w:fldCharType="begin"/>
+      </w:r>
+      <w:r>
+        <w:rPr>
+          <w:noProof/>
+        </w:rPr>
+        <w:instrText xml:space="preserve"> PAGEREF _Toc391344302 \h </w:instrText>
+      </w:r>
+      <w:r>
+        <w:rPr>
+          <w:noProof/>
+        </w:rPr>
+      </w:r>
+      <w:r>
+        <w:rPr>
+          <w:noProof/>
+        </w:rPr>
+        <w:fldChar w:fldCharType="separate"/>
+      </w:r>
+      <w:r>
+        <w:rPr>
+          <w:noProof/>
+        </w:rPr>
+        <w:t>5</w:t>
+      </w:r>
+      <w:r>
+        <w:rPr>
+          <w:noProof/>
+        </w:rPr>
+        <w:fldChar w:fldCharType="end"/>
+      </w:r>
+    </w:p>
+    <w:p>
+      <w:pPr>
+        <w:pStyle w:val="10"/>
+        <w:tabs>
+          <w:tab w:val="left" w:pos="432"/>
+        </w:tabs>
+        <w:rPr>
+          <w:rFonts w:asciiTheme="minorHAnsi" w:eastAsiaTheme="minorEastAsia" w:hAnsiTheme="minorHAnsi" w:cstheme="minorBidi"/>
+          <w:noProof/>
+          <w:sz w:val="22"/>
+          <w:szCs w:val="22"/>
+          <w:lang w:eastAsia="ru-RU"/>
+        </w:rPr>
+      </w:pPr>
+      <w:r>
+        <w:rPr>
+          <w:noProof/>
+        </w:rPr>
+        <w:t>6.</w:t>
+      </w:r>
+      <w:r>
+        <w:rPr>
+          <w:rFonts w:asciiTheme="minorHAnsi" w:eastAsiaTheme="minorEastAsia" w:hAnsiTheme="minorHAnsi" w:cstheme="minorBidi"/>
+          <w:noProof/>
+          <w:sz w:val="22"/>
+          <w:szCs w:val="22"/>
+          <w:lang w:eastAsia="ru-RU"/>
+        </w:rPr>
+        <w:tab/>
+      </w:r>
+      <w:r>
+        <w:rPr>
+          <w:noProof/>
+        </w:rPr>
+        <w:t>Known Bugs and Limitations</w:t>
+      </w:r>
+      <w:r>
+        <w:rPr>
+          <w:noProof/>
+        </w:rPr>
+        <w:tab/>
+      </w:r>
+      <w:r>
+        <w:rPr>
+          <w:noProof/>
+        </w:rPr>
+        <w:fldChar w:fldCharType="begin"/>
+      </w:r>
+      <w:r>
+        <w:rPr>
+          <w:noProof/>
+        </w:rPr>
+        <w:instrText xml:space="preserve"> PAGEREF _Toc391344303 \h </w:instrText>
+      </w:r>
+      <w:r>
+        <w:rPr>
+          <w:noProof/>
+        </w:rPr>
+      </w:r>
+      <w:r>
+        <w:rPr>
+          <w:noProof/>
+        </w:rPr>
+        <w:fldChar w:fldCharType="separate"/>
+      </w:r>
+      <w:r>
+        <w:rPr>
+          <w:noProof/>
+        </w:rPr>
+        <w:t>5</w:t>
+      </w:r>
+      <w:r>
+        <w:rPr>
+          <w:noProof/>
+        </w:rPr>
+        <w:fldChar w:fldCharType="end"/>
+      </w:r>
+    </w:p>
+    <w:p>
+      <w:pPr>
+        <w:pStyle w:val="20"/>
+        <w:tabs>
+          <w:tab w:val="left" w:pos="1000"/>
+        </w:tabs>
+        <w:rPr>
+          <w:rFonts w:asciiTheme="minorHAnsi" w:eastAsiaTheme="minorEastAsia" w:hAnsiTheme="minorHAnsi" w:cstheme="minorBidi"/>
+          <w:noProof/>
+          <w:sz w:val="22"/>
+          <w:szCs w:val="22"/>
+          <w:lang w:eastAsia="ru-RU"/>
+        </w:rPr>
+      </w:pPr>
+      <w:r>
+        <w:rPr>
+          <w:noProof/>
+        </w:rPr>
+        <w:t>6.1</w:t>
+      </w:r>
+      <w:r>
+        <w:rPr>
+          <w:rFonts w:asciiTheme="minorHAnsi" w:eastAsiaTheme="minorEastAsia" w:hAnsiTheme="minorHAnsi" w:cstheme="minorBidi"/>
+          <w:noProof/>
+          <w:sz w:val="22"/>
+          <w:szCs w:val="22"/>
+          <w:lang w:eastAsia="ru-RU"/>
+        </w:rPr>
+        <w:tab/>
+      </w:r>
+      <w:r>
+        <w:rPr>
+          <w:noProof/>
+        </w:rPr>
+        <w:t>General Note</w:t>
+      </w:r>
+      <w:bookmarkStart w:id="0" w:name="_GoBack"/>
+      <w:bookmarkEnd w:id="0"/>
+      <w:r>
+        <w:rPr>
+          <w:noProof/>
+        </w:rPr>
+        <w:tab/>
+      </w:r>
+      <w:r>
+        <w:rPr>
+          <w:noProof/>
+        </w:rPr>
+        <w:fldChar w:fldCharType="begin"/>
+      </w:r>
+      <w:r>
+        <w:rPr>
+          <w:noProof/>
+        </w:rPr>
+        <w:instrText xml:space="preserve"> PAGEREF _Toc391344304 \h </w:instrText>
+      </w:r>
+      <w:r>
+        <w:rPr>
+          <w:noProof/>
+        </w:rPr>
+      </w:r>
+      <w:r>
+        <w:rPr>
+          <w:noProof/>
+        </w:rPr>
+        <w:fldChar w:fldCharType="separate"/>
+      </w:r>
+      <w:r>
+        <w:rPr>
+          <w:noProof/>
+        </w:rPr>
+        <w:t>5</w:t>
+      </w:r>
+      <w:r>
+        <w:rPr>
+          <w:noProof/>
+        </w:rPr>
+        <w:fldChar w:fldCharType="end"/>
+      </w:r>
+    </w:p>
+    <w:p>
+      <w:pPr>
+        <w:pStyle w:val="20"/>
+        <w:tabs>
+          <w:tab w:val="left" w:pos="1000"/>
+        </w:tabs>
+        <w:rPr>
+          <w:rFonts w:asciiTheme="minorHAnsi" w:eastAsiaTheme="minorEastAsia" w:hAnsiTheme="minorHAnsi" w:cstheme="minorBidi"/>
+          <w:noProof/>
+          <w:sz w:val="22"/>
+          <w:szCs w:val="22"/>
+          <w:lang w:val="ru-RU" w:eastAsia="ru-RU"/>
+        </w:rPr>
+      </w:pPr>
+      <w:r>
+        <w:rPr>
+          <w:noProof/>
+        </w:rPr>
+        <w:t>6.2</w:t>
+      </w:r>
+      <w:r>
+        <w:rPr>
+          <w:rFonts w:asciiTheme="minorHAnsi" w:eastAsiaTheme="minorEastAsia" w:hAnsiTheme="minorHAnsi" w:cstheme="minorBidi"/>
+          <w:noProof/>
+          <w:sz w:val="22"/>
+          <w:szCs w:val="22"/>
+          <w:lang w:val="ru-RU" w:eastAsia="ru-RU"/>
+        </w:rPr>
+        <w:tab/>
+      </w:r>
+      <w:r>
+        <w:rPr>
+          <w:noProof/>
+          <w:snapToGrid w:val="0"/>
+        </w:rPr>
+        <w:t>&lt;Defect or Bug&gt;</w:t>
+      </w:r>
+      <w:r>
+        <w:rPr>
+          <w:noProof/>
+        </w:rPr>
+        <w:tab/>
+      </w:r>
+      <w:r>
+        <w:rPr>
+          <w:noProof/>
+        </w:rPr>
+        <w:fldChar w:fldCharType="begin"/>
+      </w:r>
+      <w:r>
+        <w:rPr>
+          <w:noProof/>
+        </w:rPr>
+        <w:instrText xml:space="preserve"> PAGEREF _Toc391344305 \h </w:instrText>
+      </w:r>
+      <w:r>
+        <w:rPr>
+          <w:noProof/>
+        </w:rPr>
+      </w:r>
+      <w:r>
+        <w:rPr>
+          <w:noProof/>
+        </w:rPr>
+        <w:fldChar w:fldCharType="separate"/>
+      </w:r>
+      <w:r>
+        <w:rPr>
+          <w:noProof/>
+        </w:rPr>
+        <w:t>5</w:t>
+      </w:r>
+      <w:r>
+        <w:rPr>
+          <w:noProof/>
+        </w:rPr>
+        <w:fldChar w:fldCharType="end"/>
+      </w:r>
+    </w:p>
+    <w:p>
+      <w:pPr>
         <w:pStyle w:val="a3"/>
         <w:rPr>
           <w:lang w:val="ru-RU"/>
         </w:rPr>
       </w:pPr>
-      <w:r>
-        <w:rPr>
-          <w:rFonts w:ascii="Times New Roman" w:hAnsi="Times New Roman"/>
-          <w:b w:val="0"/>
-          <w:sz w:val="20"/>
-        </w:rPr>
-        <w:fldChar w:fldCharType="begin"/>
-      </w:r>
-      <w:r>
-        <w:instrText>TOC</w:instrText>
-      </w:r>
-      <w:r>
-        <w:instrText xml:space="preserve"> \</w:instrText>
-      </w:r>
-      <w:r>
-        <w:instrText>o</w:instrText>
-      </w:r>
-      <w:r>
-        <w:instrText xml:space="preserve"> "1-3" </w:instrText>
-      </w:r>
-      <w:r>
-        <w:rPr>
-          <w:rFonts w:ascii="Times New Roman" w:hAnsi="Times New Roman"/>
-          <w:b w:val="0"/>
-          <w:sz w:val="20"/>
-        </w:rPr>
-        <w:fldChar w:fldCharType="separate"/>
-      </w:r>
-      <w:r>
-        <w:rPr>
-          <w:rFonts w:ascii="Times New Roman" w:hAnsi="Times New Roman"/>
-          <w:bCs/>
-          <w:noProof/>
-          <w:sz w:val="20"/>
-          <w:lang w:val="ru-RU"/>
-        </w:rPr>
-        <w:t>Элементы оглавления не найдены.</w:t>
-      </w:r>
       <w:r>
         <w:fldChar w:fldCharType="end"/>
       </w:r>
@@ -460,52 +1535,884 @@
       </w:pPr>
       <w:r>
         <w:lastRenderedPageBreak/>
+        <w:fldChar w:fldCharType="begin"/>
+      </w:r>
+      <w:r>
+        <w:instrText xml:space="preserve"> TITLE  \* MERGEFORMAT </w:instrText>
+      </w:r>
+      <w:r>
+        <w:fldChar w:fldCharType="separate"/>
+      </w:r>
+      <w:r>
         <w:t>Release Notes</w:t>
       </w:r>
+      <w:r>
+        <w:fldChar w:fldCharType="end"/>
+      </w:r>
     </w:p>
     <w:p>
       <w:pPr>
         <w:pStyle w:val="1"/>
       </w:pPr>
+      <w:bookmarkStart w:id="1" w:name="_Toc456598586"/>
+      <w:bookmarkStart w:id="2" w:name="_Toc456600917"/>
+      <w:bookmarkStart w:id="3" w:name="_Toc456604929"/>
+      <w:bookmarkStart w:id="4" w:name="_Toc391344292"/>
       <w:r>
         <w:t>Introduction</w:t>
       </w:r>
+      <w:bookmarkEnd w:id="1"/>
+      <w:bookmarkEnd w:id="2"/>
+      <w:bookmarkEnd w:id="3"/>
+      <w:bookmarkEnd w:id="4"/>
+    </w:p>
+    <w:p>
+      <w:pPr>
+        <w:pStyle w:val="InfoBlue"/>
+      </w:pPr>
+      <w:r>
+        <w:t xml:space="preserve">[The introduction of the </w:t>
+      </w:r>
+      <w:r>
+        <w:rPr>
+          <w:b/>
+          <w:bCs/>
+        </w:rPr>
+        <w:t xml:space="preserve">Release Notes </w:t>
+      </w:r>
+      <w:r>
+        <w:t xml:space="preserve">should provide an overview of the entire document. It should include the disclaimer of warranty, purpose, scope, definitions, acronyms, abbreviations, references and overview of this </w:t>
+      </w:r>
+      <w:r>
+        <w:rPr>
+          <w:b/>
+          <w:bCs/>
+        </w:rPr>
+        <w:t>Release Notes</w:t>
+      </w:r>
+      <w:r>
+        <w:t>.]</w:t>
+      </w:r>
     </w:p>
     <w:p>
       <w:pPr>
         <w:pStyle w:val="2"/>
       </w:pPr>
+      <w:bookmarkStart w:id="5" w:name="_Toc456598587"/>
+      <w:bookmarkStart w:id="6" w:name="_Toc456600918"/>
+      <w:bookmarkStart w:id="7" w:name="_Toc456604930"/>
+      <w:bookmarkStart w:id="8" w:name="_Toc391344293"/>
       <w:r>
         <w:t>Disclaimer of warranty</w:t>
       </w:r>
+      <w:bookmarkEnd w:id="7"/>
+      <w:bookmarkEnd w:id="8"/>
+    </w:p>
+    <w:p>
+      <w:pPr>
+        <w:pStyle w:val="Blockquote"/>
+        <w:ind w:left="720" w:right="1080"/>
+        <w:rPr>
+          <w:sz w:val="18"/>
+        </w:rPr>
+      </w:pPr>
+      <w:r>
+        <w:rPr>
+          <w:sz w:val="18"/>
+        </w:rPr>
+        <w:fldChar w:fldCharType="begin"/>
+      </w:r>
+      <w:r>
+        <w:rPr>
+          <w:sz w:val="18"/>
+        </w:rPr>
+        <w:instrText xml:space="preserve"> DOCPROPERTY Company  \* MERGEFORMAT </w:instrText>
+      </w:r>
+      <w:r>
+        <w:rPr>
+          <w:sz w:val="18"/>
+        </w:rPr>
+        <w:fldChar w:fldCharType="separate"/>
+      </w:r>
+      <w:r>
+        <w:rPr>
+          <w:sz w:val="18"/>
+        </w:rPr>
+        <w:t>&lt;Company</w:t>
+      </w:r>
+      <w:r>
+        <w:rPr>
+          <w:b/>
+          <w:sz w:val="18"/>
+        </w:rPr>
+        <w:t xml:space="preserve"> </w:t>
+      </w:r>
+      <w:r>
+        <w:rPr>
+          <w:sz w:val="18"/>
+        </w:rPr>
+        <w:t>Name&gt;</w:t>
+      </w:r>
+      <w:r>
+        <w:rPr>
+          <w:sz w:val="18"/>
+        </w:rPr>
+        <w:fldChar w:fldCharType="end"/>
+      </w:r>
+      <w:r>
+        <w:rPr>
+          <w:sz w:val="18"/>
+        </w:rPr>
+        <w:t xml:space="preserve">  makes no representations or warranties, either express or implied, by or with respect to anything in this document, and shall not be liable for any implied warranties of merchantability or fitness for a particular purpose or for any indirect, special or consequential damages.</w:t>
+      </w:r>
+    </w:p>
+    <w:p>
+      <w:pPr>
+        <w:pStyle w:val="Blockquote"/>
+        <w:ind w:left="720" w:right="1080"/>
+        <w:rPr>
+          <w:b/>
+          <w:sz w:val="18"/>
+        </w:rPr>
+      </w:pPr>
+      <w:proofErr w:type="gramStart"/>
+      <w:r>
+        <w:rPr>
+          <w:b/>
+          <w:sz w:val="18"/>
+        </w:rPr>
+        <w:t xml:space="preserve">Copyright © </w:t>
+      </w:r>
+      <w:r>
+        <w:rPr>
+          <w:b/>
+          <w:sz w:val="18"/>
+        </w:rPr>
+        <w:fldChar w:fldCharType="begin"/>
+      </w:r>
+      <w:r>
+        <w:rPr>
+          <w:b/>
+          <w:sz w:val="18"/>
+        </w:rPr>
+        <w:instrText xml:space="preserve"> DATE \@ "YYYY" \* MERGEFORMAT </w:instrText>
+      </w:r>
+      <w:r>
+        <w:rPr>
+          <w:b/>
+          <w:sz w:val="18"/>
+        </w:rPr>
+        <w:fldChar w:fldCharType="separate"/>
+      </w:r>
+      <w:r>
+        <w:rPr>
+          <w:b/>
+          <w:noProof/>
+          <w:sz w:val="18"/>
+        </w:rPr>
+        <w:t>2014</w:t>
+      </w:r>
+      <w:r>
+        <w:rPr>
+          <w:b/>
+          <w:sz w:val="18"/>
+        </w:rPr>
+        <w:fldChar w:fldCharType="end"/>
+      </w:r>
+      <w:r>
+        <w:t xml:space="preserve">, </w:t>
+      </w:r>
+      <w:r>
+        <w:rPr>
+          <w:b/>
+          <w:sz w:val="18"/>
+        </w:rPr>
+        <w:fldChar w:fldCharType="begin"/>
+      </w:r>
+      <w:r>
+        <w:rPr>
+          <w:b/>
+          <w:sz w:val="18"/>
+        </w:rPr>
+        <w:instrText xml:space="preserve"> DOCPROPERTY Company  \* MERGEFORMAT </w:instrText>
+      </w:r>
+      <w:r>
+        <w:rPr>
+          <w:b/>
+          <w:sz w:val="18"/>
+        </w:rPr>
+        <w:fldChar w:fldCharType="separate"/>
+      </w:r>
+      <w:r>
+        <w:rPr>
+          <w:b/>
+          <w:sz w:val="18"/>
+        </w:rPr>
+        <w:t>&lt;Company Name&gt;</w:t>
+      </w:r>
+      <w:r>
+        <w:rPr>
+          <w:b/>
+          <w:sz w:val="18"/>
+        </w:rPr>
+        <w:fldChar w:fldCharType="end"/>
+      </w:r>
+      <w:r>
+        <w:t>.</w:t>
+      </w:r>
+      <w:proofErr w:type="gramEnd"/>
+      <w:r>
+        <w:rPr>
+          <w:b/>
+          <w:sz w:val="18"/>
+        </w:rPr>
+        <w:br/>
+        <w:t>All rights reserved.</w:t>
+      </w:r>
+    </w:p>
+    <w:p>
+      <w:pPr>
+        <w:pStyle w:val="Blockquote"/>
+        <w:ind w:left="720" w:right="1080"/>
+        <w:rPr>
+          <w:sz w:val="18"/>
+        </w:rPr>
+      </w:pPr>
+      <w:r>
+        <w:rPr>
+          <w:sz w:val="18"/>
+        </w:rPr>
+        <w:t xml:space="preserve">GOVERNMENT RIGHTS LEGEND: Use, duplication or disclosure by the U.S. Government is subject to restrictions set forth in the applicable </w:t>
+      </w:r>
+      <w:r>
+        <w:rPr>
+          <w:sz w:val="18"/>
+        </w:rPr>
+        <w:fldChar w:fldCharType="begin"/>
+      </w:r>
+      <w:r>
+        <w:rPr>
+          <w:sz w:val="18"/>
+        </w:rPr>
+        <w:instrText xml:space="preserve"> DOCPROPERTY Company  \* MERGEFORMAT </w:instrText>
+      </w:r>
+      <w:r>
+        <w:rPr>
+          <w:sz w:val="18"/>
+        </w:rPr>
+        <w:fldChar w:fldCharType="separate"/>
+      </w:r>
+      <w:r>
+        <w:rPr>
+          <w:sz w:val="18"/>
+        </w:rPr>
+        <w:t>&lt;Company Name&gt;</w:t>
+      </w:r>
+      <w:r>
+        <w:rPr>
+          <w:sz w:val="18"/>
+        </w:rPr>
+        <w:fldChar w:fldCharType="end"/>
+      </w:r>
+      <w:r>
+        <w:rPr>
+          <w:b/>
+          <w:sz w:val="18"/>
+        </w:rPr>
+        <w:t xml:space="preserve"> </w:t>
+      </w:r>
+      <w:r>
+        <w:rPr>
+          <w:sz w:val="18"/>
+        </w:rPr>
+        <w:t>license agreement and as provided in DFARS 227.7202-1(a) and 227.7202-3(a) (1995), DFARS 252.227-7013(c)(1)(ii) (Oct 1988), FAR 12.212(a) (1995), FAR 52.227-19, or FAR 52.227-14, as applicable.</w:t>
+      </w:r>
+    </w:p>
+    <w:p>
+      <w:pPr>
+        <w:pStyle w:val="Blockquote"/>
+        <w:ind w:left="720" w:right="1080"/>
+        <w:rPr>
+          <w:sz w:val="18"/>
+        </w:rPr>
+      </w:pPr>
+      <w:r>
+        <w:rPr>
+          <w:sz w:val="18"/>
+        </w:rPr>
+        <w:t>"</w:t>
+      </w:r>
+      <w:r>
+        <w:rPr>
+          <w:sz w:val="18"/>
+        </w:rPr>
+        <w:fldChar w:fldCharType="begin"/>
+      </w:r>
+      <w:r>
+        <w:rPr>
+          <w:sz w:val="18"/>
+        </w:rPr>
+        <w:instrText xml:space="preserve"> DOCPROPERTY Company  \* MERGEFORMAT </w:instrText>
+      </w:r>
+      <w:r>
+        <w:rPr>
+          <w:sz w:val="18"/>
+        </w:rPr>
+        <w:fldChar w:fldCharType="separate"/>
+      </w:r>
+      <w:r>
+        <w:rPr>
+          <w:sz w:val="18"/>
+        </w:rPr>
+        <w:t>&lt;Company Name&gt;</w:t>
+      </w:r>
+      <w:r>
+        <w:rPr>
+          <w:sz w:val="18"/>
+        </w:rPr>
+        <w:fldChar w:fldCharType="end"/>
+      </w:r>
+      <w:r>
+        <w:rPr>
+          <w:sz w:val="18"/>
+        </w:rPr>
+        <w:t xml:space="preserve">" and </w:t>
+      </w:r>
+      <w:r>
+        <w:rPr>
+          <w:sz w:val="18"/>
+        </w:rPr>
+        <w:fldChar w:fldCharType="begin"/>
+      </w:r>
+      <w:r>
+        <w:rPr>
+          <w:sz w:val="18"/>
+        </w:rPr>
+        <w:instrText xml:space="preserve"> DOCPROPERTY Company  \* MERGEFORMAT </w:instrText>
+      </w:r>
+      <w:r>
+        <w:rPr>
+          <w:sz w:val="18"/>
+        </w:rPr>
+        <w:fldChar w:fldCharType="separate"/>
+      </w:r>
+      <w:r>
+        <w:rPr>
+          <w:sz w:val="18"/>
+        </w:rPr>
+        <w:t>&lt;Company Name&gt;</w:t>
+      </w:r>
+      <w:r>
+        <w:rPr>
+          <w:sz w:val="18"/>
+        </w:rPr>
+        <w:fldChar w:fldCharType="end"/>
+      </w:r>
+      <w:r>
+        <w:rPr>
+          <w:sz w:val="18"/>
+        </w:rPr>
+        <w:t xml:space="preserve">’s products are trademarks of </w:t>
+      </w:r>
+      <w:r>
+        <w:rPr>
+          <w:sz w:val="18"/>
+        </w:rPr>
+        <w:fldChar w:fldCharType="begin"/>
+      </w:r>
+      <w:r>
+        <w:rPr>
+          <w:sz w:val="18"/>
+        </w:rPr>
+        <w:instrText xml:space="preserve"> DOCPROPERTY Company  \* MERGEFORMAT </w:instrText>
+      </w:r>
+      <w:r>
+        <w:rPr>
+          <w:sz w:val="18"/>
+        </w:rPr>
+        <w:fldChar w:fldCharType="separate"/>
+      </w:r>
+      <w:r>
+        <w:rPr>
+          <w:sz w:val="18"/>
+        </w:rPr>
+        <w:t>&lt;Company Name&gt;</w:t>
+      </w:r>
+      <w:r>
+        <w:rPr>
+          <w:sz w:val="18"/>
+        </w:rPr>
+        <w:fldChar w:fldCharType="end"/>
+      </w:r>
+      <w:r>
+        <w:rPr>
+          <w:sz w:val="18"/>
+        </w:rPr>
+        <w:t>. References to other companies and their products use trademarks owned by the respective companies and are for reference purpose only.</w:t>
+      </w:r>
+    </w:p>
+    <w:p>
+      <w:pPr>
+        <w:pStyle w:val="2"/>
+        <w:ind w:left="0" w:firstLine="0"/>
+      </w:pPr>
+      <w:bookmarkStart w:id="9" w:name="_Toc456604931"/>
+      <w:bookmarkStart w:id="10" w:name="_Toc391344294"/>
+      <w:r>
+        <w:t>Purpose</w:t>
+      </w:r>
+      <w:bookmarkEnd w:id="5"/>
+      <w:bookmarkEnd w:id="6"/>
+      <w:bookmarkEnd w:id="9"/>
+      <w:bookmarkEnd w:id="10"/>
+    </w:p>
+    <w:p>
+      <w:pPr>
+        <w:pStyle w:val="a9"/>
+      </w:pPr>
+      <w:bookmarkStart w:id="11" w:name="_Toc456598588"/>
+      <w:bookmarkStart w:id="12" w:name="_Toc456600919"/>
+      <w:r>
+        <w:t xml:space="preserve">The purpose of the Release Notes is to communicate the major new features and changes in this release of the </w:t>
+      </w:r>
+      <w:r>
+        <w:fldChar w:fldCharType="begin"/>
+      </w:r>
+      <w:r>
+        <w:instrText xml:space="preserve"> SUBJECT  \* MERGEFORMAT </w:instrText>
+      </w:r>
+      <w:r>
+        <w:fldChar w:fldCharType="separate"/>
+      </w:r>
+      <w:r>
+        <w:t>&lt;Project Name&gt;</w:t>
+      </w:r>
+      <w:r>
+        <w:fldChar w:fldCharType="end"/>
+      </w:r>
+      <w:r>
+        <w:t>. It also documents known problems and work-</w:t>
+      </w:r>
+      <w:proofErr w:type="spellStart"/>
+      <w:r>
+        <w:t>arounds</w:t>
+      </w:r>
+      <w:proofErr w:type="spellEnd"/>
+      <w:r>
+        <w:t>.</w:t>
+      </w:r>
+    </w:p>
+    <w:p>
+      <w:pPr>
+        <w:pStyle w:val="2"/>
+        <w:ind w:left="0" w:firstLine="0"/>
+      </w:pPr>
+      <w:bookmarkStart w:id="13" w:name="_Toc456604932"/>
+      <w:bookmarkStart w:id="14" w:name="_Toc391344295"/>
+      <w:r>
+        <w:t>Scope</w:t>
+      </w:r>
+      <w:bookmarkEnd w:id="11"/>
+      <w:bookmarkEnd w:id="12"/>
+      <w:bookmarkEnd w:id="13"/>
+      <w:bookmarkEnd w:id="14"/>
+    </w:p>
+    <w:p>
+      <w:pPr>
+        <w:pStyle w:val="a9"/>
+      </w:pPr>
+      <w:bookmarkStart w:id="15" w:name="_Toc456598589"/>
+      <w:bookmarkStart w:id="16" w:name="_Toc456600920"/>
+      <w:r>
+        <w:t xml:space="preserve">This document describes the </w:t>
+      </w:r>
+      <w:r>
+        <w:fldChar w:fldCharType="begin"/>
+      </w:r>
+      <w:r>
+        <w:instrText xml:space="preserve"> SUBJECT  \* MERGEFORMAT </w:instrText>
+      </w:r>
+      <w:r>
+        <w:fldChar w:fldCharType="separate"/>
+      </w:r>
+      <w:r>
+        <w:t>&lt;Project Name&gt;</w:t>
+      </w:r>
+      <w:r>
+        <w:fldChar w:fldCharType="end"/>
+      </w:r>
+      <w:r>
+        <w:fldChar w:fldCharType="begin"/>
+      </w:r>
+      <w:r>
+        <w:instrText xml:space="preserve"> MACROBUTTON NoMacro </w:instrText>
+      </w:r>
+      <w:r>
+        <w:rPr>
+          <w:i/>
+          <w:color w:val="0000FF"/>
+        </w:rPr>
+        <w:instrText>[Click to enter the release identifier here]</w:instrText>
+      </w:r>
+      <w:r>
+        <w:instrText xml:space="preserve"> </w:instrText>
+      </w:r>
+      <w:r>
+        <w:fldChar w:fldCharType="end"/>
+      </w:r>
+      <w:r>
+        <w:t>.</w:t>
+      </w:r>
+    </w:p>
+    <w:p>
+      <w:pPr>
+        <w:pStyle w:val="2"/>
+        <w:ind w:left="0" w:firstLine="0"/>
+      </w:pPr>
+      <w:bookmarkStart w:id="17" w:name="_Toc456604933"/>
+      <w:bookmarkStart w:id="18" w:name="_Toc391344296"/>
+      <w:r>
+        <w:t>Definitions, Acronyms and Abbreviations</w:t>
+      </w:r>
+      <w:bookmarkEnd w:id="15"/>
+      <w:bookmarkEnd w:id="16"/>
+      <w:bookmarkEnd w:id="17"/>
+      <w:bookmarkEnd w:id="18"/>
+    </w:p>
+    <w:p>
+      <w:pPr>
+        <w:pStyle w:val="InfoBlue"/>
+      </w:pPr>
+      <w:r>
+        <w:t xml:space="preserve">[This subsection should provide the definitions of all terms, acronyms, and abbreviations required to interpret properly the </w:t>
+      </w:r>
+      <w:r>
+        <w:rPr>
+          <w:b/>
+          <w:bCs/>
+        </w:rPr>
+        <w:t>xxx</w:t>
+      </w:r>
+      <w:r>
+        <w:t>.  This information may be provided by reference to the project Glossary.]</w:t>
+      </w:r>
+    </w:p>
+    <w:p>
+      <w:pPr>
+        <w:pStyle w:val="2"/>
+        <w:ind w:left="0" w:firstLine="0"/>
+      </w:pPr>
+      <w:bookmarkStart w:id="19" w:name="_Toc456598590"/>
+      <w:bookmarkStart w:id="20" w:name="_Toc456600921"/>
+      <w:bookmarkStart w:id="21" w:name="_Toc456604934"/>
+      <w:bookmarkStart w:id="22" w:name="_Toc391344297"/>
+      <w:r>
+        <w:t>References</w:t>
+      </w:r>
+      <w:bookmarkEnd w:id="19"/>
+      <w:bookmarkEnd w:id="20"/>
+      <w:bookmarkEnd w:id="21"/>
+      <w:bookmarkEnd w:id="22"/>
+    </w:p>
+    <w:p>
+      <w:pPr>
+        <w:pStyle w:val="InfoBlue"/>
+      </w:pPr>
+      <w:bookmarkStart w:id="23" w:name="_Toc456598591"/>
+      <w:bookmarkStart w:id="24" w:name="_Toc456600922"/>
+      <w:r>
+        <w:t>[Any external references are presented here.  This may include references to user manuals, policies and procedures, external web sites, or the like.]</w:t>
+      </w:r>
+    </w:p>
+    <w:p>
+      <w:pPr>
+        <w:pStyle w:val="2"/>
+        <w:ind w:left="0" w:firstLine="0"/>
+      </w:pPr>
+      <w:bookmarkStart w:id="25" w:name="_Toc456604935"/>
+      <w:bookmarkStart w:id="26" w:name="_Toc391344298"/>
+      <w:r>
+        <w:t>Overview</w:t>
+      </w:r>
+      <w:bookmarkEnd w:id="23"/>
+      <w:bookmarkEnd w:id="24"/>
+      <w:bookmarkEnd w:id="25"/>
+      <w:bookmarkEnd w:id="26"/>
+    </w:p>
+    <w:p>
+      <w:pPr>
+        <w:pStyle w:val="InfoBlue"/>
+      </w:pPr>
+      <w:r>
+        <w:t xml:space="preserve">[This subsection should describe what the rest of the </w:t>
+      </w:r>
+      <w:r>
+        <w:rPr>
+          <w:b/>
+          <w:bCs/>
+        </w:rPr>
+        <w:t xml:space="preserve">Release </w:t>
+      </w:r>
+      <w:proofErr w:type="gramStart"/>
+      <w:r>
+        <w:rPr>
+          <w:b/>
+          <w:bCs/>
+        </w:rPr>
+        <w:t xml:space="preserve">Notes </w:t>
+      </w:r>
+      <w:r>
+        <w:t xml:space="preserve"> contains</w:t>
+      </w:r>
+      <w:proofErr w:type="gramEnd"/>
+      <w:r>
+        <w:t xml:space="preserve"> and explain how the document is organized.]</w:t>
+      </w:r>
+    </w:p>
+    <w:p>
+      <w:pPr>
+        <w:pStyle w:val="1"/>
+        <w:rPr>
+          <w:b w:val="0"/>
+        </w:rPr>
+      </w:pPr>
+      <w:bookmarkStart w:id="27" w:name="_Toc456604936"/>
+      <w:bookmarkStart w:id="28" w:name="_Toc391344299"/>
+      <w:r>
+        <w:t>About This Release</w:t>
+      </w:r>
+      <w:bookmarkEnd w:id="27"/>
+      <w:bookmarkEnd w:id="28"/>
+    </w:p>
+    <w:p>
+      <w:pPr>
+        <w:pStyle w:val="InfoBlue"/>
+      </w:pPr>
+      <w:r>
+        <w:t>[A description of the release is presented here, including release-defining characteristics or features.  The description should be brief, however, and should simply clarify the release definition.]</w:t>
+      </w:r>
+    </w:p>
+    <w:p>
+      <w:pPr>
+        <w:pStyle w:val="1"/>
+        <w:rPr>
+          <w:b w:val="0"/>
+        </w:rPr>
+      </w:pPr>
+      <w:bookmarkStart w:id="29" w:name="_Toc456604937"/>
+      <w:bookmarkStart w:id="30" w:name="_Toc391344300"/>
+      <w:r>
+        <w:t>Compatible Products</w:t>
+      </w:r>
+      <w:bookmarkEnd w:id="29"/>
+      <w:bookmarkEnd w:id="30"/>
+    </w:p>
+    <w:p>
+      <w:pPr>
+        <w:pStyle w:val="a9"/>
+      </w:pPr>
+      <w:r>
+        <w:t>This product has been tested on the following platforms (or with the following products):</w:t>
+      </w:r>
+    </w:p>
+    <w:p>
+      <w:pPr>
+        <w:pStyle w:val="a9"/>
+        <w:numPr>
+          <w:ilvl w:val="0"/>
+          <w:numId w:val="30"/>
+        </w:numPr>
+        <w:tabs>
+          <w:tab w:val="clear" w:pos="360"/>
+          <w:tab w:val="num" w:pos="1080"/>
+        </w:tabs>
+        <w:ind w:left="1080"/>
+      </w:pPr>
+      <w:r>
+        <w:fldChar w:fldCharType="begin"/>
+      </w:r>
+      <w:r>
+        <w:instrText xml:space="preserve"> MACROBUTTON NoMacro </w:instrText>
+      </w:r>
+      <w:r>
+        <w:rPr>
+          <w:i/>
+          <w:iCs/>
+          <w:color w:val="0000FF"/>
+        </w:rPr>
+        <w:instrText>[Click to enter a product or platform name here]</w:instrText>
+      </w:r>
+      <w:r>
+        <w:instrText xml:space="preserve"> </w:instrText>
+      </w:r>
+      <w:r>
+        <w:fldChar w:fldCharType="end"/>
+      </w:r>
+      <w:r>
+        <w:t xml:space="preserve"> </w:t>
+      </w:r>
+    </w:p>
+    <w:p>
+      <w:pPr>
+        <w:pStyle w:val="InfoBlue"/>
+        <w:rPr>
+          <w:sz w:val="18"/>
+        </w:rPr>
+      </w:pPr>
+      <w:r>
+        <w:t>[Also list any product operating environment requirements here.]</w:t>
+      </w:r>
+    </w:p>
+    <w:p>
+      <w:pPr>
+        <w:pStyle w:val="a9"/>
+      </w:pPr>
+    </w:p>
+    <w:p>
+      <w:pPr>
+        <w:pStyle w:val="1"/>
+        <w:rPr>
+          <w:b w:val="0"/>
+        </w:rPr>
+      </w:pPr>
+      <w:bookmarkStart w:id="31" w:name="_Toc456604938"/>
+      <w:bookmarkStart w:id="32" w:name="_Toc391344301"/>
+      <w:r>
+        <w:t>Upgrading</w:t>
+      </w:r>
+      <w:bookmarkEnd w:id="31"/>
+      <w:bookmarkEnd w:id="32"/>
+    </w:p>
+    <w:p>
+      <w:pPr>
+        <w:pStyle w:val="InfoBlue"/>
+        <w:rPr>
+          <w:lang w:val="ru-RU"/>
+        </w:rPr>
+      </w:pPr>
+      <w:r>
+        <w:t>[Describe the process for upgrading from previous product releases.]</w:t>
+      </w:r>
+    </w:p>
+    <w:p>
+      <w:pPr>
+        <w:pStyle w:val="1"/>
+      </w:pPr>
+      <w:bookmarkStart w:id="33" w:name="_Toc456604939"/>
+      <w:bookmarkStart w:id="34" w:name="_Toc391344302"/>
+      <w:r>
+        <w:lastRenderedPageBreak/>
+        <w:t>New Features</w:t>
+      </w:r>
+      <w:bookmarkEnd w:id="33"/>
+      <w:bookmarkEnd w:id="34"/>
+    </w:p>
+    <w:p>
+      <w:pPr>
+        <w:pStyle w:val="a9"/>
+      </w:pPr>
+      <w:r>
+        <w:t>The following new features appear in this release:</w:t>
+      </w:r>
+    </w:p>
+    <w:p>
+      <w:pPr>
+        <w:pStyle w:val="a9"/>
+        <w:numPr>
+          <w:ilvl w:val="0"/>
+          <w:numId w:val="31"/>
+        </w:numPr>
+        <w:tabs>
+          <w:tab w:val="clear" w:pos="360"/>
+          <w:tab w:val="num" w:pos="1440"/>
+        </w:tabs>
+        <w:ind w:left="1440"/>
+      </w:pPr>
+      <w:r>
+        <w:t>&lt;list of new features&gt;</w:t>
+      </w:r>
+    </w:p>
+    <w:p>
+      <w:pPr>
+        <w:pStyle w:val="1"/>
+      </w:pPr>
+      <w:bookmarkStart w:id="35" w:name="_Toc456604940"/>
+      <w:bookmarkStart w:id="36" w:name="_Toc391344303"/>
+      <w:r>
+        <w:t>Known Bugs and Limitations</w:t>
+      </w:r>
+      <w:bookmarkEnd w:id="35"/>
+      <w:bookmarkEnd w:id="36"/>
+    </w:p>
+    <w:p>
+      <w:pPr>
+        <w:pStyle w:val="2"/>
+        <w:ind w:left="0" w:firstLine="0"/>
+      </w:pPr>
+      <w:bookmarkStart w:id="37" w:name="_Toc456604941"/>
+      <w:bookmarkStart w:id="38" w:name="_Toc391344304"/>
+      <w:r>
+        <w:t>General Note</w:t>
+      </w:r>
+      <w:bookmarkEnd w:id="37"/>
+      <w:bookmarkEnd w:id="38"/>
+    </w:p>
+    <w:p>
+      <w:pPr>
+        <w:pStyle w:val="InfoBlue"/>
+        <w:rPr>
+          <w:i w:val="0"/>
+        </w:rPr>
+      </w:pPr>
+      <w:r>
+        <w:t>[Describe any general limitations that affect overall functionality.]</w:t>
+      </w:r>
+    </w:p>
+    <w:p>
+      <w:pPr>
+        <w:pStyle w:val="2"/>
+        <w:ind w:left="0" w:firstLine="0"/>
+      </w:pPr>
+      <w:bookmarkStart w:id="39" w:name="_Toc456604942"/>
+      <w:bookmarkStart w:id="40" w:name="_Toc391344305"/>
+      <w:r>
+        <w:rPr>
+          <w:snapToGrid w:val="0"/>
+        </w:rPr>
+        <w:t>&lt;Defect or Bug&gt;</w:t>
+      </w:r>
+      <w:bookmarkEnd w:id="39"/>
+      <w:bookmarkEnd w:id="40"/>
+    </w:p>
+    <w:p>
+      <w:pPr>
+        <w:pStyle w:val="InfoBlue"/>
+      </w:pPr>
+      <w:r>
+        <w:t>[Describe the defect or bug symptom and any work-</w:t>
+      </w:r>
+      <w:proofErr w:type="spellStart"/>
+      <w:r>
+        <w:t>arounds</w:t>
+      </w:r>
+      <w:proofErr w:type="spellEnd"/>
+      <w:r>
+        <w:t xml:space="preserve"> if they exist.]</w:t>
+      </w:r>
     </w:p>
     <w:p>
       <w:pPr>
         <w:ind w:left="720"/>
         <w:rPr>
-          <w:lang w:val="ru-RU"/>
-        </w:rPr>
-      </w:pPr>
-      <w:r>
-        <w:t>&lt;</w:t>
-      </w:r>
-      <w:r>
-        <w:rPr>
-          <w:lang w:val="ru-RU"/>
-        </w:rPr>
-        <w:t>Иллюзия</w:t>
-      </w:r>
-      <w:r>
-        <w:t>&gt;</w:t>
-      </w:r>
-      <w:r>
-        <w:rPr>
-          <w:lang w:val="ru-RU"/>
-        </w:rPr>
-        <w:t xml:space="preserve"> - </w:t>
-      </w:r>
-      <w:bookmarkStart w:id="0" w:name="_GoBack"/>
-      <w:bookmarkEnd w:id="0"/>
+          <w:b/>
+          <w:sz w:val="24"/>
+        </w:rPr>
+      </w:pPr>
+    </w:p>
+    <w:p>
+      <w:pPr>
+        <w:pStyle w:val="a9"/>
+      </w:pPr>
     </w:p>
     <w:sectPr>
       <w:headerReference w:type="default" r:id="rId11"/>
@@ -729,7 +2636,7 @@
               <w:rStyle w:val="a8"/>
               <w:noProof/>
             </w:rPr>
-            <w:t>4</w:t>
+            <w:t>3</w:t>
           </w:r>
           <w:r>
             <w:rPr>
@@ -757,7 +2664,7 @@
               <w:rStyle w:val="a8"/>
               <w:noProof/>
             </w:rPr>
-            <w:t>4</w:t>
+            <w:t>5</w:t>
           </w:r>
           <w:r>
             <w:rPr>
@@ -1239,6 +3146,26 @@
     </w:lvl>
   </w:abstractNum>
   <w:abstractNum w:abstractNumId="6">
+    <w:nsid w:val="0FD45891"/>
+    <w:multiLevelType w:val="singleLevel"/>
+    <w:tmpl w:val="04090001"/>
+    <w:lvl w:ilvl="0">
+      <w:start w:val="1"/>
+      <w:numFmt w:val="bullet"/>
+      <w:lvlText w:val=""/>
+      <w:lvlJc w:val="left"/>
+      <w:pPr>
+        <w:tabs>
+          <w:tab w:val="num" w:pos="360"/>
+        </w:tabs>
+        <w:ind w:left="360" w:hanging="360"/>
+      </w:pPr>
+      <w:rPr>
+        <w:rFonts w:ascii="Symbol" w:hAnsi="Symbol" w:hint="default"/>
+      </w:rPr>
+    </w:lvl>
+  </w:abstractNum>
+  <w:abstractNum w:abstractNumId="7">
     <w:nsid w:val="162837B8"/>
     <w:multiLevelType w:val="hybridMultilevel"/>
     <w:tmpl w:val="7EF4F306"/>
@@ -1351,7 +3278,7 @@
       </w:rPr>
     </w:lvl>
   </w:abstractNum>
-  <w:abstractNum w:abstractNumId="7">
+  <w:abstractNum w:abstractNumId="8">
     <w:nsid w:val="17CB6DC4"/>
     <w:multiLevelType w:val="singleLevel"/>
     <w:tmpl w:val="04090001"/>
@@ -1371,7 +3298,7 @@
       </w:rPr>
     </w:lvl>
   </w:abstractNum>
-  <w:abstractNum w:abstractNumId="8">
+  <w:abstractNum w:abstractNumId="9">
     <w:nsid w:val="22443AC4"/>
     <w:multiLevelType w:val="singleLevel"/>
     <w:tmpl w:val="04090001"/>
@@ -1391,7 +3318,7 @@
       </w:rPr>
     </w:lvl>
   </w:abstractNum>
-  <w:abstractNum w:abstractNumId="9">
+  <w:abstractNum w:abstractNumId="10">
     <w:nsid w:val="2D4B634E"/>
     <w:multiLevelType w:val="singleLevel"/>
     <w:tmpl w:val="04090001"/>
@@ -1411,7 +3338,7 @@
       </w:rPr>
     </w:lvl>
   </w:abstractNum>
-  <w:abstractNum w:abstractNumId="10">
+  <w:abstractNum w:abstractNumId="11">
     <w:nsid w:val="31DD2C45"/>
     <w:multiLevelType w:val="singleLevel"/>
     <w:tmpl w:val="04090001"/>
@@ -1431,7 +3358,7 @@
       </w:rPr>
     </w:lvl>
   </w:abstractNum>
-  <w:abstractNum w:abstractNumId="11">
+  <w:abstractNum w:abstractNumId="12">
     <w:nsid w:val="32982B51"/>
     <w:multiLevelType w:val="singleLevel"/>
     <w:tmpl w:val="04090001"/>
@@ -1451,7 +3378,7 @@
       </w:rPr>
     </w:lvl>
   </w:abstractNum>
-  <w:abstractNum w:abstractNumId="12">
+  <w:abstractNum w:abstractNumId="13">
     <w:nsid w:val="33395DF1"/>
     <w:multiLevelType w:val="hybridMultilevel"/>
     <w:tmpl w:val="D472BA2A"/>
@@ -1540,7 +3467,7 @@
       </w:pPr>
     </w:lvl>
   </w:abstractNum>
-  <w:abstractNum w:abstractNumId="13">
+  <w:abstractNum w:abstractNumId="14">
     <w:nsid w:val="3375481C"/>
     <w:multiLevelType w:val="singleLevel"/>
     <w:tmpl w:val="E6747DA6"/>
@@ -1560,7 +3487,7 @@
       </w:rPr>
     </w:lvl>
   </w:abstractNum>
-  <w:abstractNum w:abstractNumId="14">
+  <w:abstractNum w:abstractNumId="15">
     <w:nsid w:val="369D5471"/>
     <w:multiLevelType w:val="singleLevel"/>
     <w:tmpl w:val="04090001"/>
@@ -1580,7 +3507,7 @@
       </w:rPr>
     </w:lvl>
   </w:abstractNum>
-  <w:abstractNum w:abstractNumId="15">
+  <w:abstractNum w:abstractNumId="16">
     <w:nsid w:val="42B97F7B"/>
     <w:multiLevelType w:val="singleLevel"/>
     <w:tmpl w:val="04090001"/>
@@ -1600,7 +3527,7 @@
       </w:rPr>
     </w:lvl>
   </w:abstractNum>
-  <w:abstractNum w:abstractNumId="16">
+  <w:abstractNum w:abstractNumId="17">
     <w:nsid w:val="49E170D0"/>
     <w:multiLevelType w:val="singleLevel"/>
     <w:tmpl w:val="04090001"/>
@@ -1620,7 +3547,7 @@
       </w:rPr>
     </w:lvl>
   </w:abstractNum>
-  <w:abstractNum w:abstractNumId="17">
+  <w:abstractNum w:abstractNumId="18">
     <w:nsid w:val="4F64732B"/>
     <w:multiLevelType w:val="singleLevel"/>
     <w:tmpl w:val="04090001"/>
@@ -1640,7 +3567,7 @@
       </w:rPr>
     </w:lvl>
   </w:abstractNum>
-  <w:abstractNum w:abstractNumId="18">
+  <w:abstractNum w:abstractNumId="19">
     <w:nsid w:val="52DF734E"/>
     <w:multiLevelType w:val="singleLevel"/>
     <w:tmpl w:val="04090001"/>
@@ -1660,7 +3587,7 @@
       </w:rPr>
     </w:lvl>
   </w:abstractNum>
-  <w:abstractNum w:abstractNumId="19">
+  <w:abstractNum w:abstractNumId="20">
     <w:nsid w:val="542B3A01"/>
     <w:multiLevelType w:val="multilevel"/>
     <w:tmpl w:val="D60E66DE"/>
@@ -1773,7 +3700,7 @@
       </w:pPr>
     </w:lvl>
   </w:abstractNum>
-  <w:abstractNum w:abstractNumId="20">
+  <w:abstractNum w:abstractNumId="21">
     <w:nsid w:val="59705573"/>
     <w:multiLevelType w:val="hybridMultilevel"/>
     <w:tmpl w:val="E7368DB4"/>
@@ -1859,7 +3786,7 @@
       </w:pPr>
     </w:lvl>
   </w:abstractNum>
-  <w:abstractNum w:abstractNumId="21">
+  <w:abstractNum w:abstractNumId="22">
     <w:nsid w:val="5B6F6863"/>
     <w:multiLevelType w:val="hybridMultilevel"/>
     <w:tmpl w:val="E12621A0"/>
@@ -1972,7 +3899,27 @@
       </w:rPr>
     </w:lvl>
   </w:abstractNum>
-  <w:abstractNum w:abstractNumId="22">
+  <w:abstractNum w:abstractNumId="23">
+    <w:nsid w:val="6B53186A"/>
+    <w:multiLevelType w:val="singleLevel"/>
+    <w:tmpl w:val="04090001"/>
+    <w:lvl w:ilvl="0">
+      <w:start w:val="1"/>
+      <w:numFmt w:val="bullet"/>
+      <w:lvlText w:val=""/>
+      <w:lvlJc w:val="left"/>
+      <w:pPr>
+        <w:tabs>
+          <w:tab w:val="num" w:pos="360"/>
+        </w:tabs>
+        <w:ind w:left="360" w:hanging="360"/>
+      </w:pPr>
+      <w:rPr>
+        <w:rFonts w:ascii="Symbol" w:hAnsi="Symbol" w:hint="default"/>
+      </w:rPr>
+    </w:lvl>
+  </w:abstractNum>
+  <w:abstractNum w:abstractNumId="24">
     <w:nsid w:val="6D2F7D46"/>
     <w:multiLevelType w:val="singleLevel"/>
     <w:tmpl w:val="04090001"/>
@@ -1992,7 +3939,7 @@
       </w:rPr>
     </w:lvl>
   </w:abstractNum>
-  <w:abstractNum w:abstractNumId="23">
+  <w:abstractNum w:abstractNumId="25">
     <w:nsid w:val="71F21F2A"/>
     <w:multiLevelType w:val="singleLevel"/>
     <w:tmpl w:val="04090001"/>
@@ -2012,7 +3959,7 @@
       </w:rPr>
     </w:lvl>
   </w:abstractNum>
-  <w:abstractNum w:abstractNumId="24">
+  <w:abstractNum w:abstractNumId="26">
     <w:nsid w:val="743601FB"/>
     <w:multiLevelType w:val="singleLevel"/>
     <w:tmpl w:val="04090001"/>
@@ -2032,7 +3979,7 @@
       </w:rPr>
     </w:lvl>
   </w:abstractNum>
-  <w:abstractNum w:abstractNumId="25">
+  <w:abstractNum w:abstractNumId="27">
     <w:nsid w:val="756150CA"/>
     <w:multiLevelType w:val="singleLevel"/>
     <w:tmpl w:val="04090001"/>
@@ -2052,7 +3999,7 @@
       </w:rPr>
     </w:lvl>
   </w:abstractNum>
-  <w:abstractNum w:abstractNumId="26">
+  <w:abstractNum w:abstractNumId="28">
     <w:nsid w:val="7BE434D7"/>
     <w:multiLevelType w:val="singleLevel"/>
     <w:tmpl w:val="04090001"/>
@@ -2072,7 +4019,7 @@
       </w:rPr>
     </w:lvl>
   </w:abstractNum>
-  <w:abstractNum w:abstractNumId="27">
+  <w:abstractNum w:abstractNumId="29">
     <w:nsid w:val="7DAB501E"/>
     <w:multiLevelType w:val="hybridMultilevel"/>
     <w:tmpl w:val="9760BCB8"/>
@@ -2188,16 +4135,16 @@
     <w:abstractNumId w:val="0"/>
   </w:num>
   <w:num w:numId="2">
-    <w:abstractNumId w:val="13"/>
+    <w:abstractNumId w:val="14"/>
   </w:num>
   <w:num w:numId="3">
-    <w:abstractNumId w:val="26"/>
+    <w:abstractNumId w:val="28"/>
   </w:num>
   <w:num w:numId="4">
-    <w:abstractNumId w:val="18"/>
+    <w:abstractNumId w:val="19"/>
   </w:num>
   <w:num w:numId="5">
-    <w:abstractNumId w:val="17"/>
+    <w:abstractNumId w:val="18"/>
   </w:num>
   <w:num w:numId="6">
     <w:abstractNumId w:val="1"/>
@@ -2220,37 +4167,37 @@
     <w:abstractNumId w:val="2"/>
   </w:num>
   <w:num w:numId="8">
-    <w:abstractNumId w:val="25"/>
+    <w:abstractNumId w:val="27"/>
   </w:num>
   <w:num w:numId="9">
     <w:abstractNumId w:val="5"/>
   </w:num>
   <w:num w:numId="10">
-    <w:abstractNumId w:val="14"/>
+    <w:abstractNumId w:val="15"/>
   </w:num>
   <w:num w:numId="11">
+    <w:abstractNumId w:val="12"/>
+  </w:num>
+  <w:num w:numId="12">
+    <w:abstractNumId w:val="26"/>
+  </w:num>
+  <w:num w:numId="13">
     <w:abstractNumId w:val="11"/>
   </w:num>
-  <w:num w:numId="12">
-    <w:abstractNumId w:val="24"/>
-  </w:num>
-  <w:num w:numId="13">
-    <w:abstractNumId w:val="10"/>
-  </w:num>
   <w:num w:numId="14">
-    <w:abstractNumId w:val="7"/>
+    <w:abstractNumId w:val="8"/>
   </w:num>
   <w:num w:numId="15">
-    <w:abstractNumId w:val="23"/>
+    <w:abstractNumId w:val="25"/>
   </w:num>
   <w:num w:numId="16">
-    <w:abstractNumId w:val="16"/>
+    <w:abstractNumId w:val="17"/>
   </w:num>
   <w:num w:numId="17">
-    <w:abstractNumId w:val="8"/>
+    <w:abstractNumId w:val="9"/>
   </w:num>
   <w:num w:numId="18">
-    <w:abstractNumId w:val="15"/>
+    <w:abstractNumId w:val="16"/>
   </w:num>
   <w:num w:numId="19">
     <w:abstractNumId w:val="1"/>
@@ -2271,13 +4218,13 @@
     </w:lvlOverride>
   </w:num>
   <w:num w:numId="20">
-    <w:abstractNumId w:val="9"/>
+    <w:abstractNumId w:val="10"/>
   </w:num>
   <w:num w:numId="21">
-    <w:abstractNumId w:val="22"/>
+    <w:abstractNumId w:val="24"/>
   </w:num>
   <w:num w:numId="22">
-    <w:abstractNumId w:val="19"/>
+    <w:abstractNumId w:val="20"/>
   </w:num>
   <w:num w:numId="23">
     <w:abstractNumId w:val="3"/>
@@ -2286,19 +4233,25 @@
     <w:abstractNumId w:val="4"/>
   </w:num>
   <w:num w:numId="25">
-    <w:abstractNumId w:val="12"/>
+    <w:abstractNumId w:val="13"/>
   </w:num>
   <w:num w:numId="26">
+    <w:abstractNumId w:val="22"/>
+  </w:num>
+  <w:num w:numId="27">
+    <w:abstractNumId w:val="7"/>
+  </w:num>
+  <w:num w:numId="28">
     <w:abstractNumId w:val="21"/>
   </w:num>
-  <w:num w:numId="27">
+  <w:num w:numId="29">
+    <w:abstractNumId w:val="29"/>
+  </w:num>
+  <w:num w:numId="30">
+    <w:abstractNumId w:val="23"/>
+  </w:num>
+  <w:num w:numId="31">
     <w:abstractNumId w:val="6"/>
-  </w:num>
-  <w:num w:numId="28">
-    <w:abstractNumId w:val="20"/>
-  </w:num>
-  <w:num w:numId="29">
-    <w:abstractNumId w:val="27"/>
   </w:num>
 </w:numbering>
 </file>
@@ -3264,6 +5217,20 @@
     <w:rsid w:val="00E12B99"/>
     <w:rPr>
       <w:lang w:val="en-US" w:eastAsia="en-US"/>
+    </w:rPr>
+  </w:style>
+  <w:style w:type="paragraph" w:customStyle="1" w:styleId="Blockquote">
+    <w:name w:val="Blockquote"/>
+    <w:basedOn w:val="a"/>
+    <w:rsid w:val="00F4016F"/>
+    <w:pPr>
+      <w:widowControl/>
+      <w:spacing w:before="100" w:after="100" w:line="240" w:lineRule="auto"/>
+      <w:ind w:left="360" w:right="360"/>
+    </w:pPr>
+    <w:rPr>
+      <w:snapToGrid w:val="0"/>
+      <w:sz w:val="24"/>
     </w:rPr>
   </w:style>
 </w:styles>
@@ -3747,7 +5714,7 @@
 </file>
 
 <file path=customXml/itemProps1.xml><?xml version="1.0" encoding="utf-8"?>
-<ds:datastoreItem xmlns:ds="http://schemas.openxmlformats.org/officeDocument/2006/customXml" ds:itemID="{F5B13673-45EA-47AF-9984-E23AF6B123E6}">
+<ds:datastoreItem xmlns:ds="http://schemas.openxmlformats.org/officeDocument/2006/customXml" ds:itemID="{94F61E4B-8472-4E9A-B593-B3E6D8449C97}">
   <ds:schemaRefs>
     <ds:schemaRef ds:uri="http://schemas.openxmlformats.org/officeDocument/2006/bibliography"/>
   </ds:schemaRefs>

</xml_diff>